<commit_message>
feat : add reame and Manuel d'utilisation
</commit_message>
<xml_diff>
--- a/Dossier de gestion de projet.docx
+++ b/Dossier de gestion de projet.docx
@@ -153,7 +153,107 @@
         </w:rPr>
         <w:t xml:space="preserve">Adrien TACHER: </w:t>
       </w:r>
+      <w:r>
+        <w:fldChar w:fldCharType="begin"/>
+      </w:r>
+      <w:r>
+        <w:rPr>
+          <w:lang w:val="de-DE"/>
+        </w:rPr>
+        <w:instrText xml:space="preserve"> HYPERLINK "mailto:adrien.tacher@etu.univ-lyon1.fr" </w:instrText>
+      </w:r>
+      <w:r>
+        <w:fldChar w:fldCharType="separate"/>
+      </w:r>
+      <w:r>
+        <w:rPr>
+          <w:rStyle w:val="Lienhypertexte"/>
+          <w:rFonts w:ascii="Segoe UI Symbol" w:hAnsi="Segoe UI Symbol" w:cs="Segoe UI Symbol"/>
+          <w:lang w:val="de-DE"/>
+        </w:rPr>
+        <w:t>adrien.tacher@etu.univ-lyon1.fr</w:t>
+      </w:r>
+      <w:r>
+        <w:rPr>
+          <w:rStyle w:val="Lienhypertexte"/>
+          <w:rFonts w:ascii="Segoe UI Symbol" w:hAnsi="Segoe UI Symbol" w:cs="Segoe UI Symbol"/>
+          <w:lang w:val="de-DE"/>
+        </w:rPr>
+        <w:fldChar w:fldCharType="end"/>
+      </w:r>
+    </w:p>
+    <w:p>
+      <w:pPr>
+        <w:spacing w:line="360" w:lineRule="auto"/>
+        <w:rPr>
+          <w:rFonts w:ascii="Segoe UI Symbol" w:hAnsi="Segoe UI Symbol" w:cs="Segoe UI Symbol"/>
+          <w:lang w:val="de-DE"/>
+        </w:rPr>
+      </w:pPr>
+      <w:r>
+        <w:rPr>
+          <w:rFonts w:ascii="Segoe UI Symbol" w:hAnsi="Segoe UI Symbol" w:cs="Segoe UI Symbol"/>
+          <w:lang w:val="de-DE"/>
+        </w:rPr>
+        <w:t xml:space="preserve">      ❏ Vincent CHAVOT--</w:t>
+      </w:r>
+      <w:proofErr w:type="gramStart"/>
+      <w:r>
+        <w:rPr>
+          <w:rFonts w:ascii="Segoe UI Symbol" w:hAnsi="Segoe UI Symbol" w:cs="Segoe UI Symbol"/>
+          <w:lang w:val="de-DE"/>
+        </w:rPr>
+        <w:t>DAMBRUN :</w:t>
+      </w:r>
+      <w:proofErr w:type="gramEnd"/>
+      <w:r>
+        <w:rPr>
+          <w:rFonts w:ascii="Segoe UI Symbol" w:hAnsi="Segoe UI Symbol" w:cs="Segoe UI Symbol"/>
+          <w:lang w:val="de-DE"/>
+        </w:rPr>
+        <w:t xml:space="preserve"> </w:t>
+      </w:r>
       <w:hyperlink r:id="rId7" w:history="1">
+        <w:r>
+          <w:rPr>
+            <w:rStyle w:val="Lienhypertexte"/>
+            <w:rFonts w:ascii="Segoe UI Symbol" w:hAnsi="Segoe UI Symbol" w:cs="Segoe UI Symbol"/>
+            <w:lang w:val="de-DE"/>
+          </w:rPr>
+          <w:t>vincent.chavot----dambrun@etu.univ-lyon1.fr</w:t>
+        </w:r>
+      </w:hyperlink>
+    </w:p>
+    <w:p>
+      <w:pPr>
+        <w:rPr>
+          <w:lang w:val="de-DE"/>
+        </w:rPr>
+      </w:pPr>
+      <w:proofErr w:type="gramStart"/>
+      <w:r>
+        <w:rPr>
+          <w:lang w:val="de-DE"/>
+        </w:rPr>
+        <w:t>MOA :</w:t>
+      </w:r>
+      <w:proofErr w:type="gramEnd"/>
+    </w:p>
+    <w:p>
+      <w:pPr>
+        <w:rPr>
+          <w:rFonts w:ascii="Segoe UI Symbol" w:hAnsi="Segoe UI Symbol" w:cs="Segoe UI Symbol"/>
+          <w:lang w:val="de-DE"/>
+        </w:rPr>
+      </w:pPr>
+      <w:r>
+        <w:rPr>
+          <w:rFonts w:ascii="Segoe UI Symbol" w:hAnsi="Segoe UI Symbol" w:cs="Segoe UI Symbol"/>
+          <w:lang w:val="de-DE"/>
+        </w:rPr>
+        <w:t xml:space="preserve">      ❏ Adrien TACHER: </w:t>
+      </w:r>
+      <w:hyperlink r:id="rId8" w:history="1">
         <w:r>
           <w:rPr>
             <w:rStyle w:val="Lienhypertexte"/>
@@ -166,7 +266,7 @@
     </w:p>
     <w:p>
       <w:pPr>
-        <w:spacing w:line="360" w:lineRule="auto"/>
+        <w:spacing w:line="480" w:lineRule="auto"/>
         <w:rPr>
           <w:rFonts w:ascii="Segoe UI Symbol" w:hAnsi="Segoe UI Symbol" w:cs="Segoe UI Symbol"/>
           <w:lang w:val="de-DE"/>
@@ -177,7 +277,14 @@
           <w:rFonts w:ascii="Segoe UI Symbol" w:hAnsi="Segoe UI Symbol" w:cs="Segoe UI Symbol"/>
           <w:lang w:val="de-DE"/>
         </w:rPr>
-        <w:t xml:space="preserve">      ❏ Vincent CHAVOT--</w:t>
+        <w:t xml:space="preserve">      </w:t>
+      </w:r>
+      <w:r>
+        <w:rPr>
+          <w:rFonts w:ascii="Segoe UI Symbol" w:hAnsi="Segoe UI Symbol" w:cs="Segoe UI Symbol"/>
+          <w:lang w:val="de-DE"/>
+        </w:rPr>
+        <w:t>❏ Vincent CHAVOT--</w:t>
       </w:r>
       <w:proofErr w:type="gramStart"/>
       <w:r>
@@ -195,7 +302,7 @@
         </w:rPr>
         <w:t xml:space="preserve"> </w:t>
       </w:r>
-      <w:hyperlink r:id="rId8" w:history="1">
+      <w:hyperlink r:id="rId9" w:history="1">
         <w:r>
           <w:rPr>
             <w:rStyle w:val="Lienhypertexte"/>
@@ -208,51 +315,64 @@
     </w:p>
     <w:p>
       <w:pPr>
-        <w:rPr>
+        <w:spacing w:line="240" w:lineRule="auto"/>
+      </w:pPr>
+      <w:r>
+        <w:t>Encadrement</w:t>
+      </w:r>
+      <w:r>
+        <w:t> :</w:t>
+      </w:r>
+    </w:p>
+    <w:p>
+      <w:pPr>
+        <w:rPr>
+          <w:rFonts w:ascii="Segoe UI Symbol" w:hAnsi="Segoe UI Symbol" w:cs="Segoe UI Symbol"/>
           <w:lang w:val="de-DE"/>
         </w:rPr>
       </w:pPr>
-      <w:proofErr w:type="gramStart"/>
-      <w:r>
-        <w:rPr>
+      <w:r>
+        <w:rPr>
+          <w:rFonts w:ascii="Segoe UI Symbol" w:hAnsi="Segoe UI Symbol" w:cs="Segoe UI Symbol"/>
           <w:lang w:val="de-DE"/>
         </w:rPr>
-        <w:t>MOA :</w:t>
-      </w:r>
-      <w:proofErr w:type="gramEnd"/>
-    </w:p>
-    <w:p>
-      <w:pPr>
-        <w:rPr>
-          <w:rFonts w:ascii="Segoe UI Symbol" w:hAnsi="Segoe UI Symbol" w:cs="Segoe UI Symbol"/>
+        <w:t xml:space="preserve">      ❏ Adrien TACHER: </w:t>
+      </w:r>
+      <w:r>
+        <w:fldChar w:fldCharType="begin"/>
+      </w:r>
+      <w:r>
+        <w:rPr>
           <w:lang w:val="de-DE"/>
         </w:rPr>
-      </w:pPr>
-      <w:r>
-        <w:rPr>
+        <w:instrText xml:space="preserve"> HYPERLINK "mailto:adrien.tacher@etu.univ-lyon1.fr" </w:instrText>
+      </w:r>
+      <w:r>
+        <w:fldChar w:fldCharType="separate"/>
+      </w:r>
+      <w:r>
+        <w:rPr>
+          <w:rStyle w:val="Lienhypertexte"/>
           <w:rFonts w:ascii="Segoe UI Symbol" w:hAnsi="Segoe UI Symbol" w:cs="Segoe UI Symbol"/>
           <w:lang w:val="de-DE"/>
         </w:rPr>
-        <w:t xml:space="preserve">      ❏ Adrien TACHER: </w:t>
-      </w:r>
-      <w:hyperlink r:id="rId9" w:history="1">
-        <w:r>
-          <w:rPr>
-            <w:rStyle w:val="Lienhypertexte"/>
-            <w:rFonts w:ascii="Segoe UI Symbol" w:hAnsi="Segoe UI Symbol" w:cs="Segoe UI Symbol"/>
-            <w:lang w:val="de-DE"/>
-          </w:rPr>
-          <w:t>adrien.tacher@etu.univ-lyon1.fr</w:t>
-        </w:r>
-      </w:hyperlink>
-    </w:p>
-    <w:p>
-      <w:pPr>
-        <w:spacing w:line="480" w:lineRule="auto"/>
-        <w:rPr>
+        <w:t>adrien.tacher@etu.univ-lyon1.fr</w:t>
+      </w:r>
+      <w:r>
+        <w:rPr>
+          <w:rStyle w:val="Lienhypertexte"/>
           <w:rFonts w:ascii="Segoe UI Symbol" w:hAnsi="Segoe UI Symbol" w:cs="Segoe UI Symbol"/>
           <w:lang w:val="de-DE"/>
         </w:rPr>
+        <w:fldChar w:fldCharType="end"/>
+      </w:r>
+    </w:p>
+    <w:p>
+      <w:pPr>
+        <w:spacing w:line="360" w:lineRule="auto"/>
+        <w:rPr>
+          <w:rFonts w:ascii="Segoe UI Symbol" w:hAnsi="Segoe UI Symbol" w:cs="Segoe UI Symbol"/>
+        </w:rPr>
       </w:pPr>
       <w:r>
         <w:rPr>
@@ -264,107 +384,10 @@
       <w:r>
         <w:rPr>
           <w:rFonts w:ascii="Segoe UI Symbol" w:hAnsi="Segoe UI Symbol" w:cs="Segoe UI Symbol"/>
-          <w:lang w:val="de-DE"/>
-        </w:rPr>
-        <w:t>❏ Vincent CHAVOT--</w:t>
-      </w:r>
-      <w:proofErr w:type="gramStart"/>
-      <w:r>
-        <w:rPr>
-          <w:rFonts w:ascii="Segoe UI Symbol" w:hAnsi="Segoe UI Symbol" w:cs="Segoe UI Symbol"/>
-          <w:lang w:val="de-DE"/>
-        </w:rPr>
-        <w:t>DAMBRUN :</w:t>
-      </w:r>
-      <w:proofErr w:type="gramEnd"/>
-      <w:r>
-        <w:rPr>
-          <w:rFonts w:ascii="Segoe UI Symbol" w:hAnsi="Segoe UI Symbol" w:cs="Segoe UI Symbol"/>
-          <w:lang w:val="de-DE"/>
-        </w:rPr>
-        <w:t xml:space="preserve"> </w:t>
+        </w:rPr>
+        <w:t xml:space="preserve">❏ Vincent CHAVOT--DAMBRUN : </w:t>
       </w:r>
       <w:hyperlink r:id="rId10" w:history="1">
-        <w:r>
-          <w:rPr>
-            <w:rStyle w:val="Lienhypertexte"/>
-            <w:rFonts w:ascii="Segoe UI Symbol" w:hAnsi="Segoe UI Symbol" w:cs="Segoe UI Symbol"/>
-            <w:lang w:val="de-DE"/>
-          </w:rPr>
-          <w:t>vincent.chavot----dambrun@etu.univ-lyon1.fr</w:t>
-        </w:r>
-      </w:hyperlink>
-    </w:p>
-    <w:p>
-      <w:pPr>
-        <w:spacing w:line="240" w:lineRule="auto"/>
-        <w:rPr>
-          <w:lang w:val="de-DE"/>
-        </w:rPr>
-      </w:pPr>
-      <w:proofErr w:type="spellStart"/>
-      <w:proofErr w:type="gramStart"/>
-      <w:r>
-        <w:rPr>
-          <w:lang w:val="de-DE"/>
-        </w:rPr>
-        <w:t>Encadrement</w:t>
-      </w:r>
-      <w:proofErr w:type="spellEnd"/>
-      <w:r>
-        <w:rPr>
-          <w:lang w:val="de-DE"/>
-        </w:rPr>
-        <w:t> :</w:t>
-      </w:r>
-      <w:proofErr w:type="gramEnd"/>
-    </w:p>
-    <w:p>
-      <w:pPr>
-        <w:rPr>
-          <w:rFonts w:ascii="Segoe UI Symbol" w:hAnsi="Segoe UI Symbol" w:cs="Segoe UI Symbol"/>
-          <w:lang w:val="de-DE"/>
-        </w:rPr>
-      </w:pPr>
-      <w:r>
-        <w:rPr>
-          <w:rFonts w:ascii="Segoe UI Symbol" w:hAnsi="Segoe UI Symbol" w:cs="Segoe UI Symbol"/>
-          <w:lang w:val="de-DE"/>
-        </w:rPr>
-        <w:t xml:space="preserve">      ❏ Adrien TACHER: </w:t>
-      </w:r>
-      <w:hyperlink r:id="rId11" w:history="1">
-        <w:r>
-          <w:rPr>
-            <w:rStyle w:val="Lienhypertexte"/>
-            <w:rFonts w:ascii="Segoe UI Symbol" w:hAnsi="Segoe UI Symbol" w:cs="Segoe UI Symbol"/>
-            <w:lang w:val="de-DE"/>
-          </w:rPr>
-          <w:t>adrien.tacher@etu.univ-lyon1.fr</w:t>
-        </w:r>
-      </w:hyperlink>
-    </w:p>
-    <w:p>
-      <w:pPr>
-        <w:spacing w:line="360" w:lineRule="auto"/>
-        <w:rPr>
-          <w:rFonts w:ascii="Segoe UI Symbol" w:hAnsi="Segoe UI Symbol" w:cs="Segoe UI Symbol"/>
-        </w:rPr>
-      </w:pPr>
-      <w:r>
-        <w:rPr>
-          <w:rFonts w:ascii="Segoe UI Symbol" w:hAnsi="Segoe UI Symbol" w:cs="Segoe UI Symbol"/>
-          <w:lang w:val="de-DE"/>
-        </w:rPr>
-        <w:t xml:space="preserve">      </w:t>
-      </w:r>
-      <w:r>
-        <w:rPr>
-          <w:rFonts w:ascii="Segoe UI Symbol" w:hAnsi="Segoe UI Symbol" w:cs="Segoe UI Symbol"/>
-        </w:rPr>
-        <w:t xml:space="preserve">❏ Vincent CHAVOT--DAMBRUN : </w:t>
-      </w:r>
-      <w:hyperlink r:id="rId12" w:history="1">
         <w:r>
           <w:rPr>
             <w:rStyle w:val="Lienhypertexte"/>
@@ -1740,7 +1763,7 @@
       <w:pPr>
         <w:pStyle w:val="Titre2"/>
         <w:sectPr>
-          <w:headerReference w:type="default" r:id="rId13"/>
+          <w:headerReference w:type="default" r:id="rId11"/>
           <w:pgSz w:w="11906" w:h="16838"/>
           <w:pgMar w:top="1417" w:right="1417" w:bottom="1417" w:left="1417" w:header="708" w:footer="708" w:gutter="0"/>
           <w:cols w:space="708"/>
@@ -2202,7 +2225,7 @@
                     <pic:cNvPicPr/>
                   </pic:nvPicPr>
                   <pic:blipFill rotWithShape="1">
-                    <a:blip r:embed="rId14"/>
+                    <a:blip r:embed="rId12"/>
                     <a:srcRect r="57294"/>
                     <a:stretch/>
                   </pic:blipFill>
@@ -2251,7 +2274,7 @@
                     <pic:cNvPicPr/>
                   </pic:nvPicPr>
                   <pic:blipFill>
-                    <a:blip r:embed="rId15"/>
+                    <a:blip r:embed="rId13"/>
                     <a:stretch>
                       <a:fillRect/>
                     </a:stretch>

</xml_diff>

<commit_message>
feat : add Methode commentary exepet for "graphNode";"GraphWindo"
</commit_message>
<xml_diff>
--- a/Dossier de gestion de projet.docx
+++ b/Dossier de gestion de projet.docx
@@ -59,6 +59,9 @@
     <w:p/>
     <w:p/>
     <w:p/>
+    <w:p/>
+    <w:p/>
+    <w:p/>
     <w:p>
       <w:r>
         <w:t xml:space="preserve">SAE </w:t>
@@ -136,124 +139,119 @@
       <w:pPr>
         <w:rPr>
           <w:rFonts w:ascii="Segoe UI Symbol" w:hAnsi="Segoe UI Symbol" w:cs="Segoe UI Symbol"/>
-          <w:lang w:val="de-DE"/>
-        </w:rPr>
-      </w:pPr>
-      <w:r>
-        <w:rPr>
-          <w:rFonts w:ascii="Segoe UI Symbol" w:hAnsi="Segoe UI Symbol" w:cs="Segoe UI Symbol"/>
-          <w:lang w:val="de-DE"/>
+        </w:rPr>
+      </w:pPr>
+      <w:r>
+        <w:rPr>
+          <w:rFonts w:ascii="Segoe UI Symbol" w:hAnsi="Segoe UI Symbol" w:cs="Segoe UI Symbol"/>
         </w:rPr>
         <w:t xml:space="preserve">      ❏ </w:t>
       </w:r>
       <w:r>
         <w:rPr>
           <w:rFonts w:ascii="Segoe UI Symbol" w:hAnsi="Segoe UI Symbol" w:cs="Segoe UI Symbol"/>
-          <w:lang w:val="de-DE"/>
-        </w:rPr>
-        <w:t xml:space="preserve">Adrien TACHER: </w:t>
-      </w:r>
-      <w:r>
-        <w:fldChar w:fldCharType="begin"/>
-      </w:r>
-      <w:r>
-        <w:rPr>
-          <w:lang w:val="de-DE"/>
-        </w:rPr>
-        <w:instrText xml:space="preserve"> HYPERLINK "mailto:adrien.tacher@etu.univ-lyon1.fr" </w:instrText>
-      </w:r>
-      <w:r>
-        <w:fldChar w:fldCharType="separate"/>
-      </w:r>
-      <w:r>
-        <w:rPr>
-          <w:rStyle w:val="Lienhypertexte"/>
-          <w:rFonts w:ascii="Segoe UI Symbol" w:hAnsi="Segoe UI Symbol" w:cs="Segoe UI Symbol"/>
-          <w:lang w:val="de-DE"/>
-        </w:rPr>
-        <w:t>adrien.tacher@etu.univ-lyon1.fr</w:t>
-      </w:r>
-      <w:r>
-        <w:rPr>
-          <w:rStyle w:val="Lienhypertexte"/>
-          <w:rFonts w:ascii="Segoe UI Symbol" w:hAnsi="Segoe UI Symbol" w:cs="Segoe UI Symbol"/>
-          <w:lang w:val="de-DE"/>
-        </w:rPr>
-        <w:fldChar w:fldCharType="end"/>
-      </w:r>
-    </w:p>
-    <w:p>
-      <w:pPr>
-        <w:spacing w:line="360" w:lineRule="auto"/>
-        <w:rPr>
-          <w:rFonts w:ascii="Segoe UI Symbol" w:hAnsi="Segoe UI Symbol" w:cs="Segoe UI Symbol"/>
-          <w:lang w:val="de-DE"/>
-        </w:rPr>
-      </w:pPr>
-      <w:r>
-        <w:rPr>
-          <w:rFonts w:ascii="Segoe UI Symbol" w:hAnsi="Segoe UI Symbol" w:cs="Segoe UI Symbol"/>
-          <w:lang w:val="de-DE"/>
-        </w:rPr>
-        <w:t xml:space="preserve">      ❏ Vincent CHAVOT--</w:t>
-      </w:r>
-      <w:proofErr w:type="gramStart"/>
-      <w:r>
-        <w:rPr>
-          <w:rFonts w:ascii="Segoe UI Symbol" w:hAnsi="Segoe UI Symbol" w:cs="Segoe UI Symbol"/>
-          <w:lang w:val="de-DE"/>
-        </w:rPr>
-        <w:t>DAMBRUN :</w:t>
-      </w:r>
-      <w:proofErr w:type="gramEnd"/>
-      <w:r>
-        <w:rPr>
-          <w:rFonts w:ascii="Segoe UI Symbol" w:hAnsi="Segoe UI Symbol" w:cs="Segoe UI Symbol"/>
-          <w:lang w:val="de-DE"/>
-        </w:rPr>
-        <w:t xml:space="preserve"> </w:t>
+        </w:rPr>
+        <w:t xml:space="preserve">Entreprise Atlas : </w:t>
       </w:r>
       <w:hyperlink r:id="rId7" w:history="1">
         <w:r>
           <w:rPr>
             <w:rStyle w:val="Lienhypertexte"/>
             <w:rFonts w:ascii="Segoe UI Symbol" w:hAnsi="Segoe UI Symbol" w:cs="Segoe UI Symbol"/>
-            <w:lang w:val="de-DE"/>
           </w:rPr>
-          <w:t>vincent.chavot----dambrun@etu.univ-lyon1.fr</w:t>
+          <w:t>contact@atlas.com</w:t>
         </w:r>
       </w:hyperlink>
     </w:p>
     <w:p>
-      <w:pPr>
-        <w:rPr>
+      <w:r>
+        <w:t>MOA :</w:t>
+      </w:r>
+    </w:p>
+    <w:p>
+      <w:pPr>
+        <w:rPr>
+          <w:rFonts w:ascii="Segoe UI Symbol" w:hAnsi="Segoe UI Symbol" w:cs="Segoe UI Symbol"/>
+        </w:rPr>
+      </w:pPr>
+      <w:r>
+        <w:rPr>
+          <w:rFonts w:ascii="Segoe UI Symbol" w:hAnsi="Segoe UI Symbol" w:cs="Segoe UI Symbol"/>
+        </w:rPr>
+        <w:t xml:space="preserve">      </w:t>
+      </w:r>
+      <w:r>
+        <w:rPr>
+          <w:rFonts w:ascii="Segoe UI Symbol" w:hAnsi="Segoe UI Symbol" w:cs="Segoe UI Symbol"/>
+        </w:rPr>
+        <w:t xml:space="preserve">❏ </w:t>
+      </w:r>
+      <w:r>
+        <w:rPr>
+          <w:rFonts w:ascii="Segoe UI Symbol" w:hAnsi="Segoe UI Symbol" w:cs="Segoe UI Symbol"/>
+        </w:rPr>
+        <w:t>Associat</w:t>
+      </w:r>
+      <w:r>
+        <w:rPr>
+          <w:rFonts w:ascii="Segoe UI Symbol" w:hAnsi="Segoe UI Symbol" w:cs="Segoe UI Symbol"/>
+        </w:rPr>
+        <w:t>ion Anti-Corporation</w:t>
+      </w:r>
+      <w:r>
+        <w:rPr>
+          <w:rFonts w:ascii="Segoe UI Symbol" w:hAnsi="Segoe UI Symbol" w:cs="Segoe UI Symbol"/>
+        </w:rPr>
+        <w:t xml:space="preserve"> : </w:t>
+      </w:r>
+      <w:hyperlink r:id="rId8" w:history="1">
+        <w:r>
+          <w:rPr>
+            <w:rStyle w:val="Lienhypertexte"/>
+            <w:rFonts w:ascii="Segoe UI Symbol" w:hAnsi="Segoe UI Symbol" w:cs="Segoe UI Symbol"/>
+          </w:rPr>
+          <w:t>projet@anticorp.org</w:t>
+        </w:r>
+      </w:hyperlink>
+      <w:r>
+        <w:rPr>
+          <w:rFonts w:ascii="Segoe UI Symbol" w:hAnsi="Segoe UI Symbol" w:cs="Segoe UI Symbol"/>
+        </w:rPr>
+        <w:t xml:space="preserve"> </w:t>
+      </w:r>
+    </w:p>
+    <w:p>
+      <w:pPr>
+        <w:spacing w:line="240" w:lineRule="auto"/>
+      </w:pPr>
+      <w:r>
+        <w:t>Encadrement</w:t>
+      </w:r>
+      <w:r>
+        <w:t> :</w:t>
+      </w:r>
+    </w:p>
+    <w:p>
+      <w:pPr>
+        <w:rPr>
+          <w:rFonts w:ascii="Segoe UI Symbol" w:hAnsi="Segoe UI Symbol" w:cs="Segoe UI Symbol"/>
           <w:lang w:val="de-DE"/>
         </w:rPr>
       </w:pPr>
-      <w:proofErr w:type="gramStart"/>
-      <w:r>
-        <w:rPr>
+      <w:r>
+        <w:rPr>
+          <w:rFonts w:ascii="Segoe UI Symbol" w:hAnsi="Segoe UI Symbol" w:cs="Segoe UI Symbol"/>
+        </w:rPr>
+        <w:t xml:space="preserve">      </w:t>
+      </w:r>
+      <w:r>
+        <w:rPr>
+          <w:rFonts w:ascii="Segoe UI Symbol" w:hAnsi="Segoe UI Symbol" w:cs="Segoe UI Symbol"/>
           <w:lang w:val="de-DE"/>
         </w:rPr>
-        <w:t>MOA :</w:t>
-      </w:r>
-      <w:proofErr w:type="gramEnd"/>
-    </w:p>
-    <w:p>
-      <w:pPr>
-        <w:rPr>
-          <w:rFonts w:ascii="Segoe UI Symbol" w:hAnsi="Segoe UI Symbol" w:cs="Segoe UI Symbol"/>
-          <w:lang w:val="de-DE"/>
-        </w:rPr>
-      </w:pPr>
-      <w:r>
-        <w:rPr>
-          <w:rFonts w:ascii="Segoe UI Symbol" w:hAnsi="Segoe UI Symbol" w:cs="Segoe UI Symbol"/>
-          <w:lang w:val="de-DE"/>
-        </w:rPr>
-        <w:t xml:space="preserve">      ❏ Adrien TACHER: </w:t>
-      </w:r>
-      <w:hyperlink r:id="rId8" w:history="1">
+        <w:t xml:space="preserve">❏ Adrien TACHER: </w:t>
+      </w:r>
+      <w:hyperlink r:id="rId9" w:history="1">
         <w:r>
           <w:rPr>
             <w:rStyle w:val="Lienhypertexte"/>
@@ -263,109 +261,6 @@
           <w:t>adrien.tacher@etu.univ-lyon1.fr</w:t>
         </w:r>
       </w:hyperlink>
-    </w:p>
-    <w:p>
-      <w:pPr>
-        <w:spacing w:line="480" w:lineRule="auto"/>
-        <w:rPr>
-          <w:rFonts w:ascii="Segoe UI Symbol" w:hAnsi="Segoe UI Symbol" w:cs="Segoe UI Symbol"/>
-          <w:lang w:val="de-DE"/>
-        </w:rPr>
-      </w:pPr>
-      <w:r>
-        <w:rPr>
-          <w:rFonts w:ascii="Segoe UI Symbol" w:hAnsi="Segoe UI Symbol" w:cs="Segoe UI Symbol"/>
-          <w:lang w:val="de-DE"/>
-        </w:rPr>
-        <w:t xml:space="preserve">      </w:t>
-      </w:r>
-      <w:r>
-        <w:rPr>
-          <w:rFonts w:ascii="Segoe UI Symbol" w:hAnsi="Segoe UI Symbol" w:cs="Segoe UI Symbol"/>
-          <w:lang w:val="de-DE"/>
-        </w:rPr>
-        <w:t>❏ Vincent CHAVOT--</w:t>
-      </w:r>
-      <w:proofErr w:type="gramStart"/>
-      <w:r>
-        <w:rPr>
-          <w:rFonts w:ascii="Segoe UI Symbol" w:hAnsi="Segoe UI Symbol" w:cs="Segoe UI Symbol"/>
-          <w:lang w:val="de-DE"/>
-        </w:rPr>
-        <w:t>DAMBRUN :</w:t>
-      </w:r>
-      <w:proofErr w:type="gramEnd"/>
-      <w:r>
-        <w:rPr>
-          <w:rFonts w:ascii="Segoe UI Symbol" w:hAnsi="Segoe UI Symbol" w:cs="Segoe UI Symbol"/>
-          <w:lang w:val="de-DE"/>
-        </w:rPr>
-        <w:t xml:space="preserve"> </w:t>
-      </w:r>
-      <w:hyperlink r:id="rId9" w:history="1">
-        <w:r>
-          <w:rPr>
-            <w:rStyle w:val="Lienhypertexte"/>
-            <w:rFonts w:ascii="Segoe UI Symbol" w:hAnsi="Segoe UI Symbol" w:cs="Segoe UI Symbol"/>
-            <w:lang w:val="de-DE"/>
-          </w:rPr>
-          <w:t>vincent.chavot----dambrun@etu.univ-lyon1.fr</w:t>
-        </w:r>
-      </w:hyperlink>
-    </w:p>
-    <w:p>
-      <w:pPr>
-        <w:spacing w:line="240" w:lineRule="auto"/>
-      </w:pPr>
-      <w:r>
-        <w:t>Encadrement</w:t>
-      </w:r>
-      <w:r>
-        <w:t> :</w:t>
-      </w:r>
-    </w:p>
-    <w:p>
-      <w:pPr>
-        <w:rPr>
-          <w:rFonts w:ascii="Segoe UI Symbol" w:hAnsi="Segoe UI Symbol" w:cs="Segoe UI Symbol"/>
-          <w:lang w:val="de-DE"/>
-        </w:rPr>
-      </w:pPr>
-      <w:r>
-        <w:rPr>
-          <w:rFonts w:ascii="Segoe UI Symbol" w:hAnsi="Segoe UI Symbol" w:cs="Segoe UI Symbol"/>
-          <w:lang w:val="de-DE"/>
-        </w:rPr>
-        <w:t xml:space="preserve">      ❏ Adrien TACHER: </w:t>
-      </w:r>
-      <w:r>
-        <w:fldChar w:fldCharType="begin"/>
-      </w:r>
-      <w:r>
-        <w:rPr>
-          <w:lang w:val="de-DE"/>
-        </w:rPr>
-        <w:instrText xml:space="preserve"> HYPERLINK "mailto:adrien.tacher@etu.univ-lyon1.fr" </w:instrText>
-      </w:r>
-      <w:r>
-        <w:fldChar w:fldCharType="separate"/>
-      </w:r>
-      <w:r>
-        <w:rPr>
-          <w:rStyle w:val="Lienhypertexte"/>
-          <w:rFonts w:ascii="Segoe UI Symbol" w:hAnsi="Segoe UI Symbol" w:cs="Segoe UI Symbol"/>
-          <w:lang w:val="de-DE"/>
-        </w:rPr>
-        <w:t>adrien.tacher@etu.univ-lyon1.fr</w:t>
-      </w:r>
-      <w:r>
-        <w:rPr>
-          <w:rStyle w:val="Lienhypertexte"/>
-          <w:rFonts w:ascii="Segoe UI Symbol" w:hAnsi="Segoe UI Symbol" w:cs="Segoe UI Symbol"/>
-          <w:lang w:val="de-DE"/>
-        </w:rPr>
-        <w:fldChar w:fldCharType="end"/>
-      </w:r>
     </w:p>
     <w:p>
       <w:pPr>
@@ -2333,7 +2228,13 @@
         <w:t>MOA</w:t>
       </w:r>
       <w:r>
-        <w:t xml:space="preserve"> : Maitrise</w:t>
+        <w:t xml:space="preserve"> : </w:t>
+      </w:r>
+      <w:r>
+        <w:t>Maitre/</w:t>
+      </w:r>
+      <w:r>
+        <w:t>Maitrise</w:t>
       </w:r>
       <w:r>
         <w:t xml:space="preserve"> d’ouvrage</w:t>
@@ -2341,7 +2242,13 @@
     </w:p>
     <w:p>
       <w:r>
-        <w:t>MOE : Maitrise d’</w:t>
+        <w:t xml:space="preserve">MOE : </w:t>
+      </w:r>
+      <w:r>
+        <w:t>Maitre/</w:t>
+      </w:r>
+      <w:r>
+        <w:t>Maitrise d’</w:t>
       </w:r>
       <w:r>
         <w:t>œuvre</w:t>

</xml_diff>

<commit_message>
fix : gestion de projet
</commit_message>
<xml_diff>
--- a/Dossier de gestion de projet.docx
+++ b/Dossier de gestion de projet.docx
@@ -1355,7 +1355,13 @@
     </w:p>
     <w:p>
       <w:r>
-        <w:t xml:space="preserve">Création d’une application de gestion de graphs </w:t>
+        <w:t>Création d’une application de gestion de graph</w:t>
+      </w:r>
+      <w:r>
+        <w:t>e</w:t>
+      </w:r>
+      <w:r>
+        <w:t xml:space="preserve">s </w:t>
       </w:r>
       <w:r>
         <w:t>représentant une carte.</w:t>
@@ -1507,13 +1513,19 @@
         <w:rPr>
           <w:rFonts w:ascii="Segoe UI Symbol" w:hAnsi="Segoe UI Symbol" w:cs="Segoe UI Symbol"/>
         </w:rPr>
-        <w:t>e département informatique de l’u</w:t>
-      </w:r>
-      <w:r>
-        <w:rPr>
-          <w:rFonts w:ascii="Segoe UI Symbol" w:hAnsi="Segoe UI Symbol" w:cs="Segoe UI Symbol"/>
-        </w:rPr>
-        <w:t>niversité L</w:t>
+        <w:t>e département informatique de l’</w:t>
+      </w:r>
+      <w:r>
+        <w:rPr>
+          <w:rFonts w:ascii="Segoe UI Symbol" w:hAnsi="Segoe UI Symbol" w:cs="Segoe UI Symbol"/>
+        </w:rPr>
+        <w:t>IUT</w:t>
+      </w:r>
+      <w:r>
+        <w:rPr>
+          <w:rFonts w:ascii="Segoe UI Symbol" w:hAnsi="Segoe UI Symbol" w:cs="Segoe UI Symbol"/>
+        </w:rPr>
+        <w:t xml:space="preserve"> L</w:t>
       </w:r>
       <w:r>
         <w:rPr>
@@ -2101,63 +2113,19 @@
     <w:p/>
     <w:p>
       <w:r>
-        <w:rPr>
-          <w:noProof/>
-        </w:rPr>
         <w:drawing>
-          <wp:inline distT="0" distB="0" distL="0" distR="0" wp14:anchorId="1D7EBD34" wp14:editId="11BC569C">
-            <wp:extent cx="5760720" cy="3159686"/>
-            <wp:effectExtent l="0" t="0" r="0" b="3175"/>
-            <wp:docPr id="3" name="Image 3"/>
-            <wp:cNvGraphicFramePr>
-              <a:graphicFrameLocks xmlns:a="http://schemas.openxmlformats.org/drawingml/2006/main" noChangeAspect="1"/>
-            </wp:cNvGraphicFramePr>
-            <a:graphic xmlns:a="http://schemas.openxmlformats.org/drawingml/2006/main">
-              <a:graphicData uri="http://schemas.openxmlformats.org/drawingml/2006/picture">
-                <pic:pic xmlns:pic="http://schemas.openxmlformats.org/drawingml/2006/picture">
-                  <pic:nvPicPr>
-                    <pic:cNvPr id="1" name=""/>
-                    <pic:cNvPicPr/>
-                  </pic:nvPicPr>
-                  <pic:blipFill rotWithShape="1">
-                    <a:blip r:embed="rId12"/>
-                    <a:srcRect r="57294"/>
-                    <a:stretch/>
-                  </pic:blipFill>
-                  <pic:spPr bwMode="auto">
-                    <a:xfrm>
-                      <a:off x="0" y="0"/>
-                      <a:ext cx="5785978" cy="3173539"/>
-                    </a:xfrm>
-                    <a:prstGeom prst="rect">
-                      <a:avLst/>
-                    </a:prstGeom>
-                    <a:ln>
-                      <a:noFill/>
-                    </a:ln>
-                    <a:extLst>
-                      <a:ext uri="{53640926-AAD7-44D8-BBD7-CCE9431645EC}">
-                        <a14:shadowObscured xmlns:a14="http://schemas.microsoft.com/office/drawing/2010/main"/>
-                      </a:ext>
-                    </a:extLst>
-                  </pic:spPr>
-                </pic:pic>
-              </a:graphicData>
-            </a:graphic>
-          </wp:inline>
-        </w:drawing>
-      </w:r>
-    </w:p>
-    <w:p>
-      <w:r>
-        <w:rPr>
-          <w:noProof/>
-        </w:rPr>
-        <w:drawing>
-          <wp:inline distT="0" distB="0" distL="0" distR="0" wp14:anchorId="4B75B77B" wp14:editId="7D5F9A14">
-            <wp:extent cx="5760720" cy="2530475"/>
-            <wp:effectExtent l="0" t="0" r="0" b="3175"/>
-            <wp:docPr id="5" name="Image 5"/>
+          <wp:anchor distT="0" distB="0" distL="114300" distR="114300" simplePos="0" relativeHeight="251658240" behindDoc="0" locked="0" layoutInCell="1" allowOverlap="1" wp14:anchorId="54B632CB" wp14:editId="5FEA04B9">
+            <wp:simplePos x="0" y="0"/>
+            <wp:positionH relativeFrom="margin">
+              <wp:align>center</wp:align>
+            </wp:positionH>
+            <wp:positionV relativeFrom="paragraph">
+              <wp:posOffset>3115310</wp:posOffset>
+            </wp:positionV>
+            <wp:extent cx="6798365" cy="2171700"/>
+            <wp:effectExtent l="0" t="0" r="2540" b="0"/>
+            <wp:wrapSquare wrapText="bothSides"/>
+            <wp:docPr id="4" name="Image 4"/>
             <wp:cNvGraphicFramePr>
               <a:graphicFrameLocks xmlns:a="http://schemas.openxmlformats.org/drawingml/2006/main" noChangeAspect="1"/>
             </wp:cNvGraphicFramePr>
@@ -2169,6 +2137,49 @@
                     <pic:cNvPicPr/>
                   </pic:nvPicPr>
                   <pic:blipFill>
+                    <a:blip r:embed="rId12">
+                      <a:extLst>
+                        <a:ext uri="{28A0092B-C50C-407E-A947-70E740481C1C}">
+                          <a14:useLocalDpi xmlns:a14="http://schemas.microsoft.com/office/drawing/2010/main" val="0"/>
+                        </a:ext>
+                      </a:extLst>
+                    </a:blip>
+                    <a:stretch>
+                      <a:fillRect/>
+                    </a:stretch>
+                  </pic:blipFill>
+                  <pic:spPr>
+                    <a:xfrm>
+                      <a:off x="0" y="0"/>
+                      <a:ext cx="6798365" cy="2171700"/>
+                    </a:xfrm>
+                    <a:prstGeom prst="rect">
+                      <a:avLst/>
+                    </a:prstGeom>
+                  </pic:spPr>
+                </pic:pic>
+              </a:graphicData>
+            </a:graphic>
+          </wp:anchor>
+        </w:drawing>
+      </w:r>
+      <w:r>
+        <w:drawing>
+          <wp:inline distT="0" distB="0" distL="0" distR="0" wp14:anchorId="67E0651D" wp14:editId="2693E626">
+            <wp:extent cx="5630061" cy="2886478"/>
+            <wp:effectExtent l="0" t="0" r="8890" b="9525"/>
+            <wp:docPr id="6" name="Image 6" descr="Une image contenant table&#10;&#10;Description générée automatiquement"/>
+            <wp:cNvGraphicFramePr>
+              <a:graphicFrameLocks xmlns:a="http://schemas.openxmlformats.org/drawingml/2006/main" noChangeAspect="1"/>
+            </wp:cNvGraphicFramePr>
+            <a:graphic xmlns:a="http://schemas.openxmlformats.org/drawingml/2006/main">
+              <a:graphicData uri="http://schemas.openxmlformats.org/drawingml/2006/picture">
+                <pic:pic xmlns:pic="http://schemas.openxmlformats.org/drawingml/2006/picture">
+                  <pic:nvPicPr>
+                    <pic:cNvPr id="6" name="Image 6" descr="Une image contenant table&#10;&#10;Description générée automatiquement"/>
+                    <pic:cNvPicPr/>
+                  </pic:nvPicPr>
+                  <pic:blipFill>
                     <a:blip r:embed="rId13"/>
                     <a:stretch>
                       <a:fillRect/>
@@ -2177,7 +2188,53 @@
                   <pic:spPr>
                     <a:xfrm>
                       <a:off x="0" y="0"/>
-                      <a:ext cx="5760720" cy="2530475"/>
+                      <a:ext cx="5630061" cy="2886478"/>
+                    </a:xfrm>
+                    <a:prstGeom prst="rect">
+                      <a:avLst/>
+                    </a:prstGeom>
+                  </pic:spPr>
+                </pic:pic>
+              </a:graphicData>
+            </a:graphic>
+          </wp:inline>
+        </w:drawing>
+      </w:r>
+    </w:p>
+    <w:p/>
+    <w:p/>
+    <w:p/>
+    <w:p/>
+    <w:p/>
+    <w:p/>
+    <w:p/>
+    <w:p>
+      <w:r>
+        <w:drawing>
+          <wp:inline distT="0" distB="0" distL="0" distR="0" wp14:anchorId="5032F44A" wp14:editId="2F32CC6A">
+            <wp:extent cx="5760720" cy="4114800"/>
+            <wp:effectExtent l="0" t="0" r="0" b="0"/>
+            <wp:docPr id="2" name="Image 2"/>
+            <wp:cNvGraphicFramePr>
+              <a:graphicFrameLocks xmlns:a="http://schemas.openxmlformats.org/drawingml/2006/main" noChangeAspect="1"/>
+            </wp:cNvGraphicFramePr>
+            <a:graphic xmlns:a="http://schemas.openxmlformats.org/drawingml/2006/main">
+              <a:graphicData uri="http://schemas.openxmlformats.org/drawingml/2006/picture">
+                <pic:pic xmlns:pic="http://schemas.openxmlformats.org/drawingml/2006/picture">
+                  <pic:nvPicPr>
+                    <pic:cNvPr id="1" name=""/>
+                    <pic:cNvPicPr/>
+                  </pic:nvPicPr>
+                  <pic:blipFill>
+                    <a:blip r:embed="rId14"/>
+                    <a:stretch>
+                      <a:fillRect/>
+                    </a:stretch>
+                  </pic:blipFill>
+                  <pic:spPr>
+                    <a:xfrm>
+                      <a:off x="0" y="0"/>
+                      <a:ext cx="5760720" cy="4114800"/>
                     </a:xfrm>
                     <a:prstGeom prst="rect">
                       <a:avLst/>

</xml_diff>